<commit_message>
small change in conception (hierholzer algorithm -> DFS) and correct methods for finding the eulerian cycle in graph with no odd vertices
</commit_message>
<xml_diff>
--- a/2018Z_AAL_8_koncepcja.docx
+++ b/2018Z_AAL_8_koncepcja.docx
@@ -607,8 +607,6 @@
         </w:rPr>
         <w:t>Użyty język: C++</w:t>
       </w:r>
-      <w:bookmarkStart w:id="0" w:name="_GoBack"/>
-      <w:bookmarkEnd w:id="0"/>
     </w:p>
     <w:p>
       <w:pPr>
@@ -710,25 +708,41 @@
           <w:sz w:val="20"/>
           <w:szCs w:val="20"/>
         </w:rPr>
-        <w:t xml:space="preserve">wyszukujemy cykl Eulera przy pomocy algorytmu </w:t>
-      </w:r>
-      <w:proofErr w:type="spellStart"/>
-      <w:r>
-        <w:rPr>
-          <w:rFonts w:ascii="Times New Roman" w:hAnsi="Times New Roman" w:cs="Times New Roman"/>
-          <w:sz w:val="20"/>
-          <w:szCs w:val="20"/>
-        </w:rPr>
-        <w:t>Hierholzera</w:t>
-      </w:r>
-      <w:proofErr w:type="spellEnd"/>
-      <w:r>
-        <w:rPr>
-          <w:rFonts w:ascii="Times New Roman" w:hAnsi="Times New Roman" w:cs="Times New Roman"/>
-          <w:sz w:val="20"/>
-          <w:szCs w:val="20"/>
-        </w:rPr>
-        <w:t xml:space="preserve"> i sumujemy wagi wszystkich krawędzi.</w:t>
+        <w:t xml:space="preserve">wyszukujemy cykl Eulera przy pomocy </w:t>
+      </w:r>
+      <w:r>
+        <w:rPr>
+          <w:rFonts w:ascii="Times New Roman" w:hAnsi="Times New Roman" w:cs="Times New Roman"/>
+          <w:sz w:val="20"/>
+          <w:szCs w:val="20"/>
+        </w:rPr>
+        <w:t>rekurencyjnej procedury DFS</w:t>
+      </w:r>
+      <w:bookmarkStart w:id="0" w:name="_GoBack"/>
+      <w:bookmarkEnd w:id="0"/>
+      <w:r>
+        <w:rPr>
+          <w:rFonts w:ascii="Times New Roman" w:hAnsi="Times New Roman" w:cs="Times New Roman"/>
+          <w:sz w:val="20"/>
+          <w:szCs w:val="20"/>
+        </w:rPr>
+        <w:t xml:space="preserve"> </w:t>
+      </w:r>
+      <w:r>
+        <w:rPr>
+          <w:rFonts w:ascii="Times New Roman" w:hAnsi="Times New Roman" w:cs="Times New Roman"/>
+          <w:sz w:val="20"/>
+          <w:szCs w:val="20"/>
+        </w:rPr>
+        <w:t>i </w:t>
+      </w:r>
+      <w:r>
+        <w:rPr>
+          <w:rFonts w:ascii="Times New Roman" w:hAnsi="Times New Roman" w:cs="Times New Roman"/>
+          <w:sz w:val="20"/>
+          <w:szCs w:val="20"/>
+        </w:rPr>
+        <w:t>sumujemy wagi wszystkich krawędzi.</w:t>
       </w:r>
     </w:p>
     <w:p>

</xml_diff>